<commit_message>
petit update du rapport
</commit_message>
<xml_diff>
--- a/Documentation/Rapport.docx
+++ b/Documentation/Rapport.docx
@@ -4,7 +4,7 @@
   <w:body>
     <w:p>
       <w:pPr>
-        <w:spacing w:line="240" w:lineRule="auto"/>
+        <w:spacing w:after="200" w:line="240" w:lineRule="auto"/>
         <w:jc w:val="center"/>
         <w:rPr>
           <w:caps/>
@@ -19,7 +19,7 @@
     </w:p>
     <w:p>
       <w:pPr>
-        <w:spacing w:line="240" w:lineRule="auto"/>
+        <w:spacing w:after="200" w:line="240" w:lineRule="auto"/>
         <w:jc w:val="center"/>
         <w:rPr>
           <w:caps/>
@@ -34,7 +34,7 @@
     </w:p>
     <w:p>
       <w:pPr>
-        <w:spacing w:line="240" w:lineRule="auto"/>
+        <w:spacing w:after="200" w:line="240" w:lineRule="auto"/>
         <w:jc w:val="center"/>
         <w:rPr>
           <w:caps/>
@@ -46,7 +46,7 @@
         <w:tabs>
           <w:tab w:val="left" w:pos="3000"/>
         </w:tabs>
-        <w:spacing w:line="240" w:lineRule="auto"/>
+        <w:spacing w:after="200" w:line="240" w:lineRule="auto"/>
         <w:jc w:val="center"/>
         <w:rPr>
           <w:caps/>
@@ -58,7 +58,7 @@
         <w:tabs>
           <w:tab w:val="left" w:pos="3000"/>
         </w:tabs>
-        <w:spacing w:line="240" w:lineRule="auto"/>
+        <w:spacing w:after="200" w:line="240" w:lineRule="auto"/>
         <w:jc w:val="center"/>
         <w:rPr>
           <w:caps/>
@@ -67,7 +67,7 @@
     </w:p>
     <w:p>
       <w:pPr>
-        <w:spacing w:line="240" w:lineRule="auto"/>
+        <w:spacing w:after="200" w:line="240" w:lineRule="auto"/>
         <w:jc w:val="center"/>
         <w:rPr>
           <w:caps/>
@@ -76,7 +76,7 @@
     </w:p>
     <w:p>
       <w:pPr>
-        <w:spacing w:line="240" w:lineRule="auto"/>
+        <w:spacing w:after="200" w:line="240" w:lineRule="auto"/>
         <w:jc w:val="center"/>
         <w:rPr>
           <w:caps/>
@@ -91,7 +91,7 @@
     </w:p>
     <w:p>
       <w:pPr>
-        <w:spacing w:line="240" w:lineRule="auto"/>
+        <w:spacing w:after="200" w:line="240" w:lineRule="auto"/>
         <w:jc w:val="center"/>
         <w:rPr>
           <w:caps/>
@@ -106,7 +106,7 @@
     </w:p>
     <w:p>
       <w:pPr>
-        <w:spacing w:line="240" w:lineRule="auto"/>
+        <w:spacing w:after="200" w:line="240" w:lineRule="auto"/>
         <w:jc w:val="center"/>
         <w:rPr>
           <w:caps/>
@@ -121,7 +121,7 @@
     </w:p>
     <w:p>
       <w:pPr>
-        <w:spacing w:line="240" w:lineRule="auto"/>
+        <w:spacing w:after="200" w:line="240" w:lineRule="auto"/>
         <w:jc w:val="center"/>
         <w:rPr>
           <w:caps/>
@@ -130,7 +130,7 @@
     </w:p>
     <w:p>
       <w:pPr>
-        <w:spacing w:line="240" w:lineRule="auto"/>
+        <w:spacing w:after="200" w:line="240" w:lineRule="auto"/>
         <w:jc w:val="center"/>
         <w:rPr>
           <w:caps/>
@@ -139,7 +139,7 @@
     </w:p>
     <w:p>
       <w:pPr>
-        <w:spacing w:line="240" w:lineRule="auto"/>
+        <w:spacing w:after="200" w:line="240" w:lineRule="auto"/>
         <w:jc w:val="center"/>
         <w:rPr>
           <w:caps/>
@@ -154,7 +154,7 @@
     </w:p>
     <w:p>
       <w:pPr>
-        <w:spacing w:line="240" w:lineRule="auto"/>
+        <w:spacing w:after="200" w:line="240" w:lineRule="auto"/>
         <w:jc w:val="center"/>
         <w:rPr>
           <w:caps/>
@@ -169,7 +169,7 @@
     </w:p>
     <w:p>
       <w:pPr>
-        <w:spacing w:line="240" w:lineRule="auto"/>
+        <w:spacing w:after="200" w:line="240" w:lineRule="auto"/>
         <w:jc w:val="center"/>
       </w:pPr>
       <w:r>
@@ -178,19 +178,19 @@
     </w:p>
     <w:p>
       <w:pPr>
-        <w:spacing w:line="240" w:lineRule="auto"/>
+        <w:spacing w:after="200" w:line="240" w:lineRule="auto"/>
         <w:jc w:val="center"/>
       </w:pPr>
     </w:p>
     <w:p>
       <w:pPr>
-        <w:spacing w:line="240" w:lineRule="auto"/>
+        <w:spacing w:after="200" w:line="240" w:lineRule="auto"/>
         <w:jc w:val="center"/>
       </w:pPr>
     </w:p>
     <w:p>
       <w:pPr>
-        <w:spacing w:line="240" w:lineRule="auto"/>
+        <w:spacing w:after="200" w:line="240" w:lineRule="auto"/>
         <w:jc w:val="center"/>
         <w:rPr>
           <w:caps/>
@@ -205,7 +205,7 @@
     </w:p>
     <w:p>
       <w:pPr>
-        <w:spacing w:line="240" w:lineRule="auto"/>
+        <w:spacing w:after="200" w:line="240" w:lineRule="auto"/>
         <w:jc w:val="center"/>
         <w:rPr>
           <w:caps/>
@@ -220,7 +220,7 @@
     </w:p>
     <w:p>
       <w:pPr>
-        <w:spacing w:line="240" w:lineRule="auto"/>
+        <w:spacing w:after="200" w:line="240" w:lineRule="auto"/>
         <w:jc w:val="center"/>
         <w:rPr>
           <w:caps/>
@@ -235,7 +235,7 @@
     </w:p>
     <w:p>
       <w:pPr>
-        <w:spacing w:line="240" w:lineRule="auto"/>
+        <w:spacing w:after="200" w:line="240" w:lineRule="auto"/>
         <w:jc w:val="center"/>
         <w:rPr>
           <w:caps/>
@@ -244,7 +244,7 @@
     </w:p>
     <w:p>
       <w:pPr>
-        <w:spacing w:line="240" w:lineRule="auto"/>
+        <w:spacing w:after="200" w:line="240" w:lineRule="auto"/>
         <w:jc w:val="center"/>
         <w:rPr>
           <w:caps/>
@@ -253,7 +253,7 @@
     </w:p>
     <w:p>
       <w:pPr>
-        <w:spacing w:line="240" w:lineRule="auto"/>
+        <w:spacing w:after="200" w:line="240" w:lineRule="auto"/>
         <w:jc w:val="center"/>
         <w:rPr>
           <w:caps/>
@@ -262,7 +262,7 @@
     </w:p>
     <w:p>
       <w:pPr>
-        <w:spacing w:line="240" w:lineRule="auto"/>
+        <w:spacing w:after="200" w:line="240" w:lineRule="auto"/>
         <w:jc w:val="center"/>
         <w:rPr>
           <w:caps/>
@@ -271,7 +271,7 @@
     </w:p>
     <w:p>
       <w:pPr>
-        <w:spacing w:line="240" w:lineRule="auto"/>
+        <w:spacing w:after="200" w:line="240" w:lineRule="auto"/>
         <w:jc w:val="center"/>
         <w:rPr>
           <w:caps/>
@@ -280,7 +280,7 @@
     </w:p>
     <w:p>
       <w:pPr>
-        <w:spacing w:line="240" w:lineRule="auto"/>
+        <w:spacing w:after="200" w:line="240" w:lineRule="auto"/>
         <w:jc w:val="center"/>
         <w:rPr>
           <w:caps/>
@@ -289,7 +289,7 @@
     </w:p>
     <w:p>
       <w:pPr>
-        <w:spacing w:line="240" w:lineRule="auto"/>
+        <w:spacing w:after="200" w:line="240" w:lineRule="auto"/>
         <w:jc w:val="center"/>
         <w:rPr>
           <w:caps/>
@@ -304,6 +304,7 @@
     </w:p>
     <w:p>
       <w:pPr>
+        <w:spacing w:after="200"/>
         <w:jc w:val="center"/>
         <w:rPr>
           <w:sz w:val="20"/>
@@ -374,6 +375,7 @@
         <w:pStyle w:val="Titre1"/>
       </w:pPr>
       <w:r>
+        <w:lastRenderedPageBreak/>
         <w:t>Introduction</w:t>
       </w:r>
     </w:p>
@@ -412,6 +414,38 @@
       </w:r>
     </w:p>
     <w:p>
+      <w:r>
+        <w:t>Ce laboratoire porte sur l’exploration des graphes. Le but de celui-ci est de se familiariser avec les graphes pondérés, non-pondérés ainsi que les gr</w:t>
+      </w:r>
+      <w:r>
+        <w:t xml:space="preserve">aphes orientés et non-orientés. Un algorithme dynamique et un glouton auront à être </w:t>
+      </w:r>
+      <w:proofErr w:type="gramStart"/>
+      <w:r>
+        <w:t>programmé</w:t>
+      </w:r>
+      <w:proofErr w:type="gramEnd"/>
+      <w:r>
+        <w:t xml:space="preserve"> ainsi que un algorithme de parcours d’arbre en profondeur et un en largeur. Ce laboratoire testera aussi l’algorithme de </w:t>
+      </w:r>
+      <w:proofErr w:type="spellStart"/>
+      <w:r>
+        <w:t>Dijkstra</w:t>
+      </w:r>
+      <w:proofErr w:type="spellEnd"/>
+      <w:r>
+        <w:t xml:space="preserve"> et Floyd-</w:t>
+      </w:r>
+      <w:proofErr w:type="spellStart"/>
+      <w:r>
+        <w:t>Warshall</w:t>
+      </w:r>
+      <w:proofErr w:type="spellEnd"/>
+      <w:r>
+        <w:t>. Le tout sera utilisé pour trouver le plus court chemin entre deux points d’un graphe. Finalement, les statistiques des tests permettront de qualifier les algorithmes en trois catégories : optimal, sous-optimal et non-optimal.</w:t>
+      </w:r>
+    </w:p>
+    <w:p>
       <w:pPr>
         <w:pStyle w:val="Titre1"/>
       </w:pPr>
@@ -559,6 +593,1458 @@
     </w:p>
     <w:p>
       <w:pPr>
+        <w:pStyle w:val="Titre2"/>
+      </w:pPr>
+      <w:r>
+        <w:t>Profondeur</w:t>
+      </w:r>
+    </w:p>
+    <w:p>
+      <w:pPr>
+        <w:pStyle w:val="Pseudo-code"/>
+      </w:pPr>
+      <w:r>
+        <w:t>Parcours_Profondeur(A[0..N-1],Source,Destination,Chemin[0..N-1],p):Booléen</w:t>
+      </w:r>
+    </w:p>
+    <w:p>
+      <w:pPr>
+        <w:ind w:left="708"/>
+        <w:rPr>
+          <w:rFonts w:ascii="Courier New" w:hAnsi="Courier New" w:cs="Courier New"/>
+          <w:sz w:val="18"/>
+          <w:szCs w:val="18"/>
+        </w:rPr>
+      </w:pPr>
+      <w:r>
+        <w:rPr>
+          <w:rFonts w:ascii="Courier New" w:hAnsi="Courier New" w:cs="Courier New"/>
+          <w:sz w:val="18"/>
+          <w:szCs w:val="18"/>
+        </w:rPr>
+        <w:t xml:space="preserve">Si </w:t>
+      </w:r>
+      <w:proofErr w:type="gramStart"/>
+      <w:r>
+        <w:rPr>
+          <w:rFonts w:ascii="Courier New" w:hAnsi="Courier New" w:cs="Courier New"/>
+          <w:sz w:val="18"/>
+          <w:szCs w:val="18"/>
+        </w:rPr>
+        <w:t>A[</w:t>
+      </w:r>
+      <w:proofErr w:type="gramEnd"/>
+      <w:r>
+        <w:rPr>
+          <w:rFonts w:ascii="Courier New" w:hAnsi="Courier New" w:cs="Courier New"/>
+          <w:sz w:val="18"/>
+          <w:szCs w:val="18"/>
+        </w:rPr>
+        <w:t xml:space="preserve">Source].visité </w:t>
+      </w:r>
+    </w:p>
+    <w:p>
+      <w:pPr>
+        <w:ind w:left="708" w:firstLine="708"/>
+        <w:rPr>
+          <w:rFonts w:ascii="Courier New" w:hAnsi="Courier New" w:cs="Courier New"/>
+          <w:sz w:val="18"/>
+          <w:szCs w:val="18"/>
+        </w:rPr>
+      </w:pPr>
+      <w:r>
+        <w:rPr>
+          <w:rFonts w:ascii="Courier New" w:hAnsi="Courier New" w:cs="Courier New"/>
+          <w:sz w:val="18"/>
+          <w:szCs w:val="18"/>
+        </w:rPr>
+        <w:t xml:space="preserve">Retourner Faux </w:t>
+      </w:r>
+    </w:p>
+    <w:p>
+      <w:pPr>
+        <w:ind w:left="708"/>
+        <w:rPr>
+          <w:rFonts w:ascii="Courier New" w:hAnsi="Courier New" w:cs="Courier New"/>
+          <w:sz w:val="18"/>
+          <w:szCs w:val="18"/>
+        </w:rPr>
+      </w:pPr>
+      <w:proofErr w:type="gramStart"/>
+      <w:r>
+        <w:rPr>
+          <w:rFonts w:ascii="Courier New" w:hAnsi="Courier New" w:cs="Courier New"/>
+          <w:sz w:val="18"/>
+          <w:szCs w:val="18"/>
+        </w:rPr>
+        <w:t>A[</w:t>
+      </w:r>
+      <w:proofErr w:type="gramEnd"/>
+      <w:r>
+        <w:rPr>
+          <w:rFonts w:ascii="Courier New" w:hAnsi="Courier New" w:cs="Courier New"/>
+          <w:sz w:val="18"/>
+          <w:szCs w:val="18"/>
+        </w:rPr>
+        <w:t xml:space="preserve">Source].visité = Vrai </w:t>
+      </w:r>
+    </w:p>
+    <w:p>
+      <w:pPr>
+        <w:ind w:left="708"/>
+        <w:rPr>
+          <w:rFonts w:ascii="Courier New" w:hAnsi="Courier New" w:cs="Courier New"/>
+          <w:sz w:val="18"/>
+          <w:szCs w:val="18"/>
+        </w:rPr>
+      </w:pPr>
+      <w:r>
+        <w:rPr>
+          <w:rFonts w:ascii="Courier New" w:hAnsi="Courier New" w:cs="Courier New"/>
+          <w:sz w:val="18"/>
+          <w:szCs w:val="18"/>
+        </w:rPr>
+        <w:t xml:space="preserve">Trouvé = Faux </w:t>
+      </w:r>
+    </w:p>
+    <w:p>
+      <w:pPr>
+        <w:ind w:left="708"/>
+        <w:rPr>
+          <w:rFonts w:ascii="Courier New" w:hAnsi="Courier New" w:cs="Courier New"/>
+          <w:sz w:val="18"/>
+          <w:szCs w:val="18"/>
+        </w:rPr>
+      </w:pPr>
+      <w:r>
+        <w:rPr>
+          <w:rFonts w:ascii="Courier New" w:hAnsi="Courier New" w:cs="Courier New"/>
+          <w:sz w:val="18"/>
+          <w:szCs w:val="18"/>
+        </w:rPr>
+        <w:t xml:space="preserve">k = 0 </w:t>
+      </w:r>
+    </w:p>
+    <w:p>
+      <w:pPr>
+        <w:ind w:left="708"/>
+        <w:rPr>
+          <w:rFonts w:ascii="Courier New" w:hAnsi="Courier New" w:cs="Courier New"/>
+          <w:sz w:val="18"/>
+          <w:szCs w:val="18"/>
+        </w:rPr>
+      </w:pPr>
+      <w:r>
+        <w:rPr>
+          <w:rFonts w:ascii="Courier New" w:hAnsi="Courier New" w:cs="Courier New"/>
+          <w:sz w:val="18"/>
+          <w:szCs w:val="18"/>
+        </w:rPr>
+        <w:t xml:space="preserve">Tant que (k ≤ </w:t>
+      </w:r>
+      <w:proofErr w:type="gramStart"/>
+      <w:r>
+        <w:rPr>
+          <w:rFonts w:ascii="Courier New" w:hAnsi="Courier New" w:cs="Courier New"/>
+          <w:sz w:val="18"/>
+          <w:szCs w:val="18"/>
+        </w:rPr>
+        <w:t>A[</w:t>
+      </w:r>
+      <w:proofErr w:type="gramEnd"/>
+      <w:r>
+        <w:rPr>
+          <w:rFonts w:ascii="Courier New" w:hAnsi="Courier New" w:cs="Courier New"/>
+          <w:sz w:val="18"/>
+          <w:szCs w:val="18"/>
+        </w:rPr>
+        <w:t>Source].</w:t>
+      </w:r>
+      <w:proofErr w:type="spellStart"/>
+      <w:r>
+        <w:rPr>
+          <w:rFonts w:ascii="Courier New" w:hAnsi="Courier New" w:cs="Courier New"/>
+          <w:sz w:val="18"/>
+          <w:szCs w:val="18"/>
+        </w:rPr>
+        <w:t>NVoisins</w:t>
+      </w:r>
+      <w:proofErr w:type="spellEnd"/>
+      <w:r>
+        <w:rPr>
+          <w:rFonts w:ascii="Courier New" w:hAnsi="Courier New" w:cs="Courier New"/>
+          <w:sz w:val="18"/>
+          <w:szCs w:val="18"/>
+        </w:rPr>
+        <w:t xml:space="preserve">) et (Pas Trouvé) </w:t>
+      </w:r>
+    </w:p>
+    <w:p>
+      <w:pPr>
+        <w:ind w:left="1416"/>
+        <w:rPr>
+          <w:rFonts w:ascii="Courier New" w:hAnsi="Courier New" w:cs="Courier New"/>
+          <w:sz w:val="18"/>
+          <w:szCs w:val="18"/>
+        </w:rPr>
+      </w:pPr>
+      <w:r>
+        <w:rPr>
+          <w:rFonts w:ascii="Courier New" w:hAnsi="Courier New" w:cs="Courier New"/>
+          <w:sz w:val="18"/>
+          <w:szCs w:val="18"/>
+        </w:rPr>
+        <w:t xml:space="preserve">v = </w:t>
+      </w:r>
+      <w:proofErr w:type="gramStart"/>
+      <w:r>
+        <w:rPr>
+          <w:rFonts w:ascii="Courier New" w:hAnsi="Courier New" w:cs="Courier New"/>
+          <w:sz w:val="18"/>
+          <w:szCs w:val="18"/>
+        </w:rPr>
+        <w:t>A[</w:t>
+      </w:r>
+      <w:proofErr w:type="gramEnd"/>
+      <w:r>
+        <w:rPr>
+          <w:rFonts w:ascii="Courier New" w:hAnsi="Courier New" w:cs="Courier New"/>
+          <w:sz w:val="18"/>
+          <w:szCs w:val="18"/>
+        </w:rPr>
+        <w:t xml:space="preserve">Source].lien[k] </w:t>
+      </w:r>
+    </w:p>
+    <w:p>
+      <w:pPr>
+        <w:ind w:left="1416"/>
+        <w:rPr>
+          <w:rFonts w:ascii="Courier New" w:hAnsi="Courier New" w:cs="Courier New"/>
+          <w:sz w:val="18"/>
+          <w:szCs w:val="18"/>
+        </w:rPr>
+      </w:pPr>
+      <w:r>
+        <w:rPr>
+          <w:rFonts w:ascii="Courier New" w:hAnsi="Courier New" w:cs="Courier New"/>
+          <w:sz w:val="18"/>
+          <w:szCs w:val="18"/>
+        </w:rPr>
+        <w:t xml:space="preserve">Si (A[v].nom == Destination) </w:t>
+      </w:r>
+    </w:p>
+    <w:p>
+      <w:pPr>
+        <w:ind w:left="2124"/>
+        <w:rPr>
+          <w:rFonts w:ascii="Courier New" w:hAnsi="Courier New" w:cs="Courier New"/>
+          <w:sz w:val="18"/>
+          <w:szCs w:val="18"/>
+        </w:rPr>
+      </w:pPr>
+      <w:r>
+        <w:rPr>
+          <w:rFonts w:ascii="Courier New" w:hAnsi="Courier New" w:cs="Courier New"/>
+          <w:sz w:val="18"/>
+          <w:szCs w:val="18"/>
+        </w:rPr>
+        <w:t xml:space="preserve">Trouvé == Vrai </w:t>
+      </w:r>
+    </w:p>
+    <w:p>
+      <w:pPr>
+        <w:ind w:left="2124"/>
+        <w:rPr>
+          <w:rFonts w:ascii="Courier New" w:hAnsi="Courier New" w:cs="Courier New"/>
+          <w:sz w:val="18"/>
+          <w:szCs w:val="18"/>
+        </w:rPr>
+      </w:pPr>
+      <w:proofErr w:type="gramStart"/>
+      <w:r>
+        <w:rPr>
+          <w:rFonts w:ascii="Courier New" w:hAnsi="Courier New" w:cs="Courier New"/>
+          <w:sz w:val="18"/>
+          <w:szCs w:val="18"/>
+        </w:rPr>
+        <w:t>Chemin[</w:t>
+      </w:r>
+      <w:proofErr w:type="gramEnd"/>
+      <w:r>
+        <w:rPr>
+          <w:rFonts w:ascii="Courier New" w:hAnsi="Courier New" w:cs="Courier New"/>
+          <w:sz w:val="18"/>
+          <w:szCs w:val="18"/>
+        </w:rPr>
+        <w:t xml:space="preserve">p+1] = A[v].nom </w:t>
+      </w:r>
+    </w:p>
+    <w:p>
+      <w:pPr>
+        <w:ind w:left="1416"/>
+        <w:rPr>
+          <w:rFonts w:ascii="Courier New" w:hAnsi="Courier New" w:cs="Courier New"/>
+          <w:sz w:val="18"/>
+          <w:szCs w:val="18"/>
+        </w:rPr>
+      </w:pPr>
+      <w:r>
+        <w:rPr>
+          <w:rFonts w:ascii="Courier New" w:hAnsi="Courier New" w:cs="Courier New"/>
+          <w:sz w:val="18"/>
+          <w:szCs w:val="18"/>
+        </w:rPr>
+        <w:t xml:space="preserve">Sinon </w:t>
+      </w:r>
+    </w:p>
+    <w:p>
+      <w:pPr>
+        <w:ind w:left="1416" w:firstLine="708"/>
+        <w:rPr>
+          <w:rFonts w:ascii="Courier New" w:hAnsi="Courier New" w:cs="Courier New"/>
+          <w:sz w:val="18"/>
+          <w:szCs w:val="18"/>
+        </w:rPr>
+      </w:pPr>
+      <w:r>
+        <w:rPr>
+          <w:rFonts w:ascii="Courier New" w:hAnsi="Courier New" w:cs="Courier New"/>
+          <w:sz w:val="18"/>
+          <w:szCs w:val="18"/>
+        </w:rPr>
+        <w:t xml:space="preserve">Trouvé = </w:t>
+      </w:r>
+      <w:proofErr w:type="spellStart"/>
+      <w:r>
+        <w:rPr>
+          <w:rFonts w:ascii="Courier New" w:hAnsi="Courier New" w:cs="Courier New"/>
+          <w:sz w:val="18"/>
+          <w:szCs w:val="18"/>
+        </w:rPr>
+        <w:t>Parcours_</w:t>
+      </w:r>
+      <w:proofErr w:type="gramStart"/>
+      <w:r>
+        <w:rPr>
+          <w:rFonts w:ascii="Courier New" w:hAnsi="Courier New" w:cs="Courier New"/>
+          <w:sz w:val="18"/>
+          <w:szCs w:val="18"/>
+        </w:rPr>
+        <w:t>Profondeur</w:t>
+      </w:r>
+      <w:proofErr w:type="spellEnd"/>
+      <w:r>
+        <w:rPr>
+          <w:rFonts w:ascii="Courier New" w:hAnsi="Courier New" w:cs="Courier New"/>
+          <w:sz w:val="18"/>
+          <w:szCs w:val="18"/>
+        </w:rPr>
+        <w:t>(</w:t>
+      </w:r>
+      <w:proofErr w:type="gramEnd"/>
+      <w:r>
+        <w:rPr>
+          <w:rFonts w:ascii="Courier New" w:hAnsi="Courier New" w:cs="Courier New"/>
+          <w:sz w:val="18"/>
+          <w:szCs w:val="18"/>
+        </w:rPr>
+        <w:t xml:space="preserve">A, v, Destination, Chemin, p+1) </w:t>
+      </w:r>
+    </w:p>
+    <w:p>
+      <w:pPr>
+        <w:ind w:left="1416"/>
+        <w:rPr>
+          <w:rFonts w:ascii="Courier New" w:hAnsi="Courier New" w:cs="Courier New"/>
+          <w:sz w:val="18"/>
+          <w:szCs w:val="18"/>
+        </w:rPr>
+      </w:pPr>
+      <w:r>
+        <w:rPr>
+          <w:rFonts w:ascii="Courier New" w:hAnsi="Courier New" w:cs="Courier New"/>
+          <w:sz w:val="18"/>
+          <w:szCs w:val="18"/>
+        </w:rPr>
+        <w:t xml:space="preserve">Si Pas Trouvé </w:t>
+      </w:r>
+    </w:p>
+    <w:p>
+      <w:pPr>
+        <w:ind w:left="1416" w:firstLine="708"/>
+        <w:rPr>
+          <w:rFonts w:ascii="Courier New" w:hAnsi="Courier New" w:cs="Courier New"/>
+          <w:sz w:val="18"/>
+          <w:szCs w:val="18"/>
+        </w:rPr>
+      </w:pPr>
+      <w:r>
+        <w:rPr>
+          <w:rFonts w:ascii="Courier New" w:hAnsi="Courier New" w:cs="Courier New"/>
+          <w:sz w:val="18"/>
+          <w:szCs w:val="18"/>
+        </w:rPr>
+        <w:t xml:space="preserve">k = k + 1 </w:t>
+      </w:r>
+    </w:p>
+    <w:p>
+      <w:pPr>
+        <w:ind w:left="708"/>
+        <w:rPr>
+          <w:rFonts w:ascii="Courier New" w:hAnsi="Courier New" w:cs="Courier New"/>
+          <w:sz w:val="18"/>
+          <w:szCs w:val="18"/>
+        </w:rPr>
+      </w:pPr>
+      <w:r>
+        <w:rPr>
+          <w:rFonts w:ascii="Courier New" w:hAnsi="Courier New" w:cs="Courier New"/>
+          <w:sz w:val="18"/>
+          <w:szCs w:val="18"/>
+        </w:rPr>
+        <w:t xml:space="preserve">Si Trouvé </w:t>
+      </w:r>
+    </w:p>
+    <w:p>
+      <w:pPr>
+        <w:ind w:left="708" w:firstLine="708"/>
+        <w:rPr>
+          <w:rFonts w:ascii="Courier New" w:hAnsi="Courier New" w:cs="Courier New"/>
+          <w:sz w:val="18"/>
+          <w:szCs w:val="18"/>
+        </w:rPr>
+      </w:pPr>
+      <w:r>
+        <w:rPr>
+          <w:rFonts w:ascii="Courier New" w:hAnsi="Courier New" w:cs="Courier New"/>
+          <w:sz w:val="18"/>
+          <w:szCs w:val="18"/>
+        </w:rPr>
+        <w:t>Chemin[p] =</w:t>
+      </w:r>
+      <w:proofErr w:type="gramStart"/>
+      <w:r>
+        <w:rPr>
+          <w:rFonts w:ascii="Courier New" w:hAnsi="Courier New" w:cs="Courier New"/>
+          <w:sz w:val="18"/>
+          <w:szCs w:val="18"/>
+        </w:rPr>
+        <w:t>A[</w:t>
+      </w:r>
+      <w:proofErr w:type="gramEnd"/>
+      <w:r>
+        <w:rPr>
+          <w:rFonts w:ascii="Courier New" w:hAnsi="Courier New" w:cs="Courier New"/>
+          <w:sz w:val="18"/>
+          <w:szCs w:val="18"/>
+        </w:rPr>
+        <w:t xml:space="preserve">Source].nom </w:t>
+      </w:r>
+    </w:p>
+    <w:p>
+      <w:pPr>
+        <w:ind w:left="708"/>
+        <w:rPr>
+          <w:rFonts w:ascii="Courier New" w:hAnsi="Courier New" w:cs="Courier New"/>
+          <w:sz w:val="18"/>
+          <w:szCs w:val="18"/>
+        </w:rPr>
+      </w:pPr>
+      <w:proofErr w:type="gramStart"/>
+      <w:r>
+        <w:rPr>
+          <w:rFonts w:ascii="Courier New" w:hAnsi="Courier New" w:cs="Courier New"/>
+          <w:sz w:val="18"/>
+          <w:szCs w:val="18"/>
+        </w:rPr>
+        <w:t>A[</w:t>
+      </w:r>
+      <w:proofErr w:type="gramEnd"/>
+      <w:r>
+        <w:rPr>
+          <w:rFonts w:ascii="Courier New" w:hAnsi="Courier New" w:cs="Courier New"/>
+          <w:sz w:val="18"/>
+          <w:szCs w:val="18"/>
+        </w:rPr>
+        <w:t>Source].visité = Trouvé</w:t>
+      </w:r>
+    </w:p>
+    <w:p>
+      <w:pPr>
+        <w:ind w:left="708"/>
+        <w:rPr>
+          <w:rFonts w:ascii="Courier New" w:hAnsi="Courier New" w:cs="Courier New"/>
+          <w:sz w:val="18"/>
+          <w:szCs w:val="18"/>
+        </w:rPr>
+      </w:pPr>
+    </w:p>
+    <w:p>
+      <w:r>
+        <w:t xml:space="preserve">Cet algorithme parcours l’arbre de manière </w:t>
+      </w:r>
+      <w:proofErr w:type="gramStart"/>
+      <w:r>
+        <w:t>a</w:t>
+      </w:r>
+      <w:proofErr w:type="gramEnd"/>
+      <w:r>
+        <w:t xml:space="preserve"> visiter tous les nœuds à gauche de l’arbre en premier toujours allant de plus en plus bas. Lorsqu’il rencontre le bas de l’arbre, il remonte jusqu’à ce qu’il trouve un branche non exploré, puis l’explore. Ce procédé se répète jusqu’à ce qu’il trouve la destination.</w:t>
+      </w:r>
+    </w:p>
+    <w:p>
+      <w:pPr>
+        <w:pStyle w:val="Titre2"/>
+      </w:pPr>
+      <w:r>
+        <w:t>Largeur</w:t>
+      </w:r>
+    </w:p>
+    <w:p>
+      <w:pPr>
+        <w:pStyle w:val="Pseudo-code"/>
+      </w:pPr>
+      <w:proofErr w:type="spellStart"/>
+      <w:proofErr w:type="gramStart"/>
+      <w:r>
+        <w:t>ExplorerLargeur</w:t>
+      </w:r>
+      <w:proofErr w:type="spellEnd"/>
+      <w:r>
+        <w:t>(</w:t>
+      </w:r>
+      <w:proofErr w:type="spellStart"/>
+      <w:proofErr w:type="gramEnd"/>
+      <w:r>
+        <w:t>G,départ</w:t>
+      </w:r>
+      <w:proofErr w:type="spellEnd"/>
+      <w:r>
+        <w:t xml:space="preserve">) : </w:t>
+      </w:r>
+    </w:p>
+    <w:p>
+      <w:pPr>
+        <w:pStyle w:val="Pseudo-code"/>
+      </w:pPr>
+      <w:r>
+        <w:lastRenderedPageBreak/>
+        <w:t xml:space="preserve">Initialiser Prédécesseur à NUL; Visité à FAUX et Distance à ∞; </w:t>
+      </w:r>
+    </w:p>
+    <w:p>
+      <w:pPr>
+        <w:pStyle w:val="Pseudo-code"/>
+      </w:pPr>
+      <w:proofErr w:type="gramStart"/>
+      <w:r>
+        <w:t>Distance[</w:t>
+      </w:r>
+      <w:proofErr w:type="gramEnd"/>
+      <w:r>
+        <w:t xml:space="preserve">départ] = 0; Prédécesseur[départ] = NUL; </w:t>
+      </w:r>
+    </w:p>
+    <w:p>
+      <w:pPr>
+        <w:pStyle w:val="Pseudo-code"/>
+      </w:pPr>
+      <w:proofErr w:type="spellStart"/>
+      <w:r>
+        <w:t>ÀExplorer</w:t>
+      </w:r>
+      <w:proofErr w:type="spellEnd"/>
+      <w:r>
+        <w:t xml:space="preserve"> = nouvelle file vide </w:t>
+      </w:r>
+    </w:p>
+    <w:p>
+      <w:pPr>
+        <w:pStyle w:val="Pseudo-code"/>
+      </w:pPr>
+      <w:proofErr w:type="gramStart"/>
+      <w:r>
+        <w:t>Visité[</w:t>
+      </w:r>
+      <w:proofErr w:type="gramEnd"/>
+      <w:r>
+        <w:t xml:space="preserve">départ] = VRAI </w:t>
+      </w:r>
+    </w:p>
+    <w:p>
+      <w:pPr>
+        <w:pStyle w:val="Pseudo-code"/>
+      </w:pPr>
+      <w:proofErr w:type="gramStart"/>
+      <w:r>
+        <w:t>Enfiler(</w:t>
+      </w:r>
+      <w:proofErr w:type="spellStart"/>
+      <w:proofErr w:type="gramEnd"/>
+      <w:r>
+        <w:t>ÀExplorer</w:t>
+      </w:r>
+      <w:proofErr w:type="spellEnd"/>
+      <w:r>
+        <w:t xml:space="preserve">, départ) </w:t>
+      </w:r>
+    </w:p>
+    <w:p>
+      <w:pPr>
+        <w:pStyle w:val="Pseudo-code"/>
+      </w:pPr>
+      <w:proofErr w:type="gramStart"/>
+      <w:r>
+        <w:t>tant</w:t>
+      </w:r>
+      <w:proofErr w:type="gramEnd"/>
+      <w:r>
+        <w:t xml:space="preserve"> que File-Vide(</w:t>
+      </w:r>
+      <w:proofErr w:type="spellStart"/>
+      <w:r>
+        <w:t>ÀExplorer</w:t>
+      </w:r>
+      <w:proofErr w:type="spellEnd"/>
+      <w:r>
+        <w:t xml:space="preserve">) == FAUX </w:t>
+      </w:r>
+    </w:p>
+    <w:p>
+      <w:pPr>
+        <w:pStyle w:val="Pseudo-code"/>
+        <w:ind w:left="708"/>
+      </w:pPr>
+      <w:r>
+        <w:t>u = Défiler(</w:t>
+      </w:r>
+      <w:proofErr w:type="spellStart"/>
+      <w:r>
+        <w:t>ÀExplorer</w:t>
+      </w:r>
+      <w:proofErr w:type="spellEnd"/>
+      <w:r>
+        <w:t xml:space="preserve">) </w:t>
+      </w:r>
+    </w:p>
+    <w:p>
+      <w:pPr>
+        <w:pStyle w:val="Pseudo-code"/>
+        <w:ind w:left="708"/>
+      </w:pPr>
+      <w:proofErr w:type="gramStart"/>
+      <w:r>
+        <w:t>pour</w:t>
+      </w:r>
+      <w:proofErr w:type="gramEnd"/>
+      <w:r>
+        <w:t xml:space="preserve"> chaque v voisin de u dans G </w:t>
+      </w:r>
+    </w:p>
+    <w:p>
+      <w:pPr>
+        <w:pStyle w:val="Pseudo-code"/>
+        <w:ind w:left="1416"/>
+      </w:pPr>
+      <w:proofErr w:type="gramStart"/>
+      <w:r>
+        <w:t>si</w:t>
+      </w:r>
+      <w:proofErr w:type="gramEnd"/>
+      <w:r>
+        <w:t xml:space="preserve"> Visité[v] == FAUX </w:t>
+      </w:r>
+    </w:p>
+    <w:p>
+      <w:pPr>
+        <w:pStyle w:val="Pseudo-code"/>
+        <w:ind w:left="2124"/>
+      </w:pPr>
+      <w:r>
+        <w:t xml:space="preserve">Visité[v] = VRAI </w:t>
+      </w:r>
+    </w:p>
+    <w:p>
+      <w:pPr>
+        <w:pStyle w:val="Pseudo-code"/>
+        <w:ind w:left="2124"/>
+      </w:pPr>
+      <w:r>
+        <w:t xml:space="preserve">Distance[v] = Distance[u] + 1  </w:t>
+      </w:r>
+    </w:p>
+    <w:p>
+      <w:pPr>
+        <w:pStyle w:val="Pseudo-code"/>
+        <w:ind w:left="2124"/>
+      </w:pPr>
+      <w:r>
+        <w:t xml:space="preserve">Prédécesseur[v] = u </w:t>
+      </w:r>
+    </w:p>
+    <w:p>
+      <w:pPr>
+        <w:pStyle w:val="Pseudo-code"/>
+        <w:ind w:left="2124"/>
+      </w:pPr>
+      <w:proofErr w:type="gramStart"/>
+      <w:r>
+        <w:t>Enfiler(</w:t>
+      </w:r>
+      <w:proofErr w:type="spellStart"/>
+      <w:proofErr w:type="gramEnd"/>
+      <w:r>
+        <w:t>ÀExplorer,v</w:t>
+      </w:r>
+      <w:proofErr w:type="spellEnd"/>
+      <w:r>
+        <w:t>)</w:t>
+      </w:r>
+    </w:p>
+    <w:p>
+      <w:pPr>
+        <w:ind w:left="2124"/>
+      </w:pPr>
+    </w:p>
+    <w:p>
+      <w:r>
+        <w:t>L’</w:t>
+      </w:r>
+      <w:r>
+        <w:t xml:space="preserve">algorithme utilisé n’a pas été codé à l’aide de ce pseudo-code. On s’est </w:t>
+      </w:r>
+      <w:proofErr w:type="spellStart"/>
+      <w:r>
+        <w:t>plustôt</w:t>
+      </w:r>
+      <w:proofErr w:type="spellEnd"/>
+      <w:r>
+        <w:t xml:space="preserve"> inspiré de celui de la recherche en profondeur qui avait été donné dans l’énoncé de laboratoire.</w:t>
+      </w:r>
+    </w:p>
+    <w:p>
+      <w:r>
+        <w:t>L’algorithme de parcours en largeur permet de visiter tous les nœuds de la même profondeur à chaque itération jusqu’à ce qu’il trouve la destination puis reviens sur ses pas en marquant le chemin à emprunter.</w:t>
+      </w:r>
+    </w:p>
+    <w:p>
+      <w:pPr>
+        <w:pStyle w:val="Titre2"/>
+      </w:pPr>
+      <w:r>
+        <w:t>Glouton</w:t>
+      </w:r>
+    </w:p>
+    <w:p>
+      <w:pPr>
+        <w:rPr>
+          <w:color w:val="FF0000"/>
+        </w:rPr>
+      </w:pPr>
+      <w:r>
+        <w:rPr>
+          <w:color w:val="FF0000"/>
+        </w:rPr>
+        <w:t>PSEUDO CODE ET EXPLICATION</w:t>
+      </w:r>
+    </w:p>
+    <w:p>
+      <w:pPr>
+        <w:pStyle w:val="Titre2"/>
+      </w:pPr>
+      <w:proofErr w:type="spellStart"/>
+      <w:r>
+        <w:t>Dijkstra</w:t>
+      </w:r>
+      <w:proofErr w:type="spellEnd"/>
+    </w:p>
+    <w:p>
+      <w:pPr>
+        <w:pStyle w:val="Pseudo-code"/>
+      </w:pPr>
+      <w:r>
+        <w:t>Dijkstra(L[0..N-1,0</w:t>
+      </w:r>
+      <w:r>
+        <w:t>..N-1],Source,Destination):Chemin[0..N-1],</w:t>
+      </w:r>
+      <w:r>
+        <w:t>D[0..N-1],</w:t>
+      </w:r>
+    </w:p>
+    <w:p>
+      <w:pPr>
+        <w:pStyle w:val="Pseudo-code"/>
+      </w:pPr>
+      <w:proofErr w:type="gramStart"/>
+      <w:r>
+        <w:t>Visité[</w:t>
+      </w:r>
+      <w:proofErr w:type="gramEnd"/>
+      <w:r>
+        <w:t>0..N-1], Chemin[0..N-1]</w:t>
+      </w:r>
+    </w:p>
+    <w:p>
+      <w:pPr>
+        <w:pStyle w:val="Pseudo-code"/>
+        <w:ind w:left="708"/>
+      </w:pPr>
+      <w:r>
+        <w:t xml:space="preserve">Pour n = 0 à N-1 </w:t>
+      </w:r>
+    </w:p>
+    <w:p>
+      <w:pPr>
+        <w:pStyle w:val="Pseudo-code"/>
+        <w:ind w:left="1416"/>
+      </w:pPr>
+      <w:r>
+        <w:t xml:space="preserve">D[n] = </w:t>
+      </w:r>
+      <w:proofErr w:type="gramStart"/>
+      <w:r>
+        <w:t>L[</w:t>
+      </w:r>
+      <w:proofErr w:type="spellStart"/>
+      <w:proofErr w:type="gramEnd"/>
+      <w:r>
+        <w:t>Source,n</w:t>
+      </w:r>
+      <w:proofErr w:type="spellEnd"/>
+      <w:r>
+        <w:t xml:space="preserve">] </w:t>
+      </w:r>
+    </w:p>
+    <w:p>
+      <w:pPr>
+        <w:pStyle w:val="Pseudo-code"/>
+        <w:ind w:left="1416"/>
+      </w:pPr>
+      <w:r>
+        <w:t xml:space="preserve">Chemin[n] = Source </w:t>
+      </w:r>
+    </w:p>
+    <w:p>
+      <w:pPr>
+        <w:pStyle w:val="Pseudo-code"/>
+        <w:ind w:left="1416"/>
+      </w:pPr>
+      <w:r>
+        <w:t xml:space="preserve">Visité[n] = FAUX </w:t>
+      </w:r>
+    </w:p>
+    <w:p>
+      <w:pPr>
+        <w:pStyle w:val="Pseudo-code"/>
+        <w:ind w:left="708"/>
+      </w:pPr>
+      <w:proofErr w:type="gramStart"/>
+      <w:r>
+        <w:t>Visité[</w:t>
+      </w:r>
+      <w:proofErr w:type="gramEnd"/>
+      <w:r>
+        <w:t>Source] = VRAI</w:t>
+      </w:r>
+    </w:p>
+    <w:p>
+      <w:pPr>
+        <w:pStyle w:val="Pseudo-code"/>
+        <w:ind w:left="708"/>
+      </w:pPr>
+      <w:proofErr w:type="spellStart"/>
+      <w:proofErr w:type="gramStart"/>
+      <w:r>
+        <w:t>nombreVisité</w:t>
+      </w:r>
+      <w:proofErr w:type="spellEnd"/>
+      <w:proofErr w:type="gramEnd"/>
+      <w:r>
+        <w:t xml:space="preserve"> = 1</w:t>
+      </w:r>
+    </w:p>
+    <w:p>
+      <w:pPr>
+        <w:pStyle w:val="Pseudo-code"/>
+        <w:ind w:left="708"/>
+      </w:pPr>
+      <w:r>
+        <w:t xml:space="preserve">Tant que </w:t>
+      </w:r>
+      <w:proofErr w:type="spellStart"/>
+      <w:r>
+        <w:t>nombreVisité</w:t>
+      </w:r>
+      <w:proofErr w:type="spellEnd"/>
+      <w:r>
+        <w:t xml:space="preserve"> &lt; N </w:t>
+      </w:r>
+    </w:p>
+    <w:p>
+      <w:pPr>
+        <w:pStyle w:val="Pseudo-code"/>
+        <w:ind w:left="1416"/>
+      </w:pPr>
+      <w:proofErr w:type="spellStart"/>
+      <w:proofErr w:type="gramStart"/>
+      <w:r>
+        <w:t>plusProche</w:t>
+      </w:r>
+      <w:proofErr w:type="spellEnd"/>
+      <w:proofErr w:type="gramEnd"/>
+      <w:r>
+        <w:t xml:space="preserve"> = sommet non visité avec le plus petit D </w:t>
+      </w:r>
+    </w:p>
+    <w:p>
+      <w:pPr>
+        <w:pStyle w:val="Pseudo-code"/>
+        <w:ind w:left="1416"/>
+      </w:pPr>
+      <w:proofErr w:type="gramStart"/>
+      <w:r>
+        <w:t>Visité[</w:t>
+      </w:r>
+      <w:proofErr w:type="spellStart"/>
+      <w:proofErr w:type="gramEnd"/>
+      <w:r>
+        <w:t>plusProche</w:t>
+      </w:r>
+      <w:proofErr w:type="spellEnd"/>
+      <w:r>
+        <w:t xml:space="preserve">] = VRAI </w:t>
+      </w:r>
+    </w:p>
+    <w:p>
+      <w:pPr>
+        <w:pStyle w:val="Pseudo-code"/>
+        <w:ind w:left="1416"/>
+      </w:pPr>
+      <w:proofErr w:type="spellStart"/>
+      <w:proofErr w:type="gramStart"/>
+      <w:r>
+        <w:t>nombreVisité</w:t>
+      </w:r>
+      <w:proofErr w:type="spellEnd"/>
+      <w:proofErr w:type="gramEnd"/>
+      <w:r>
+        <w:t xml:space="preserve"> = </w:t>
+      </w:r>
+      <w:proofErr w:type="spellStart"/>
+      <w:r>
+        <w:t>nombreVisité</w:t>
+      </w:r>
+      <w:proofErr w:type="spellEnd"/>
+      <w:r>
+        <w:t xml:space="preserve"> + 1 </w:t>
+      </w:r>
+    </w:p>
+    <w:p>
+      <w:pPr>
+        <w:pStyle w:val="Pseudo-code"/>
+        <w:ind w:left="708"/>
+      </w:pPr>
+      <w:r>
+        <w:t xml:space="preserve">Pour tous les </w:t>
+      </w:r>
+      <w:proofErr w:type="spellStart"/>
+      <w:r>
+        <w:t>prochainSommet</w:t>
+      </w:r>
+      <w:proofErr w:type="spellEnd"/>
+      <w:r>
+        <w:t xml:space="preserve"> dans la liste des voisins de </w:t>
+      </w:r>
+      <w:proofErr w:type="spellStart"/>
+      <w:r>
+        <w:t>plusProche</w:t>
+      </w:r>
+      <w:proofErr w:type="spellEnd"/>
+      <w:r>
+        <w:t xml:space="preserve"> </w:t>
+      </w:r>
+    </w:p>
+    <w:p>
+      <w:pPr>
+        <w:pStyle w:val="Pseudo-code"/>
+        <w:ind w:left="708" w:firstLine="708"/>
+      </w:pPr>
+      <w:r>
+        <w:t>Si D[</w:t>
+      </w:r>
+      <w:proofErr w:type="spellStart"/>
+      <w:r>
+        <w:t>prochainSommet</w:t>
+      </w:r>
+      <w:proofErr w:type="spellEnd"/>
+      <w:r>
+        <w:t>]&gt;D[</w:t>
+      </w:r>
+      <w:proofErr w:type="spellStart"/>
+      <w:r>
+        <w:t>plusProche</w:t>
+      </w:r>
+      <w:proofErr w:type="spellEnd"/>
+      <w:proofErr w:type="gramStart"/>
+      <w:r>
+        <w:t>]+</w:t>
+      </w:r>
+      <w:proofErr w:type="gramEnd"/>
+      <w:r>
+        <w:t>L[</w:t>
+      </w:r>
+      <w:proofErr w:type="spellStart"/>
+      <w:r>
+        <w:t>plusProche,</w:t>
+      </w:r>
+      <w:r>
+        <w:t>prochainSommet</w:t>
+      </w:r>
+      <w:proofErr w:type="spellEnd"/>
+      <w:r>
+        <w:t xml:space="preserve">] </w:t>
+      </w:r>
+    </w:p>
+    <w:p>
+      <w:pPr>
+        <w:pStyle w:val="Pseudo-code"/>
+        <w:ind w:left="1416" w:firstLine="708"/>
+      </w:pPr>
+      <w:r>
+        <w:t>D[</w:t>
+      </w:r>
+      <w:proofErr w:type="spellStart"/>
+      <w:r>
+        <w:t>prochainSommet</w:t>
+      </w:r>
+      <w:proofErr w:type="spellEnd"/>
+      <w:r>
+        <w:t>]=D[</w:t>
+      </w:r>
+      <w:proofErr w:type="spellStart"/>
+      <w:r>
+        <w:t>plusProche</w:t>
+      </w:r>
+      <w:proofErr w:type="spellEnd"/>
+      <w:proofErr w:type="gramStart"/>
+      <w:r>
+        <w:t>]+</w:t>
+      </w:r>
+      <w:proofErr w:type="gramEnd"/>
+      <w:r>
+        <w:t>L[</w:t>
+      </w:r>
+      <w:proofErr w:type="spellStart"/>
+      <w:r>
+        <w:t>plusProche,</w:t>
+      </w:r>
+      <w:r>
+        <w:t>prochainSommet</w:t>
+      </w:r>
+      <w:proofErr w:type="spellEnd"/>
+      <w:r>
+        <w:t xml:space="preserve">] </w:t>
+      </w:r>
+    </w:p>
+    <w:p>
+      <w:pPr>
+        <w:pStyle w:val="Pseudo-code"/>
+        <w:ind w:firstLine="708"/>
+      </w:pPr>
+      <w:proofErr w:type="gramStart"/>
+      <w:r>
+        <w:t>Chemin[</w:t>
+      </w:r>
+      <w:proofErr w:type="spellStart"/>
+      <w:proofErr w:type="gramEnd"/>
+      <w:r>
+        <w:t>prochainSommet</w:t>
+      </w:r>
+      <w:proofErr w:type="spellEnd"/>
+      <w:r>
+        <w:t xml:space="preserve">] = </w:t>
+      </w:r>
+      <w:proofErr w:type="spellStart"/>
+      <w:r>
+        <w:t>plusProche</w:t>
+      </w:r>
+      <w:proofErr w:type="spellEnd"/>
+    </w:p>
+    <w:p>
+      <w:pPr>
+        <w:pStyle w:val="Pseudo-code"/>
+        <w:ind w:firstLine="708"/>
+      </w:pPr>
+    </w:p>
+    <w:p>
+      <w:r>
+        <w:t xml:space="preserve">L’algorithme de </w:t>
+      </w:r>
+      <w:proofErr w:type="spellStart"/>
+      <w:r>
+        <w:t>Dijkstra</w:t>
+      </w:r>
+      <w:proofErr w:type="spellEnd"/>
+      <w:r>
+        <w:t xml:space="preserve"> permet de trouver le chemin le plus court de tous les nœuds d’un graphe à partir d’un point du tableau. Le fonctionnement de cet algorithme consiste à constamment se déplacer vers la branche qui coute la moins cher jusqu’à ce que la destination ai été atteinte.</w:t>
+      </w:r>
+    </w:p>
+    <w:p>
+      <w:pPr>
+        <w:pStyle w:val="Titre2"/>
+        <w:rPr>
+          <w:lang w:val="en-CA"/>
+        </w:rPr>
+      </w:pPr>
+      <w:r>
+        <w:rPr>
+          <w:lang w:val="en-CA"/>
+        </w:rPr>
+        <w:t>Floyd-</w:t>
+      </w:r>
+      <w:proofErr w:type="spellStart"/>
+      <w:r>
+        <w:rPr>
+          <w:lang w:val="en-CA"/>
+        </w:rPr>
+        <w:t>Warshall</w:t>
+      </w:r>
+      <w:proofErr w:type="spellEnd"/>
+    </w:p>
+    <w:p>
+      <w:pPr>
+        <w:pStyle w:val="Pseudo-code"/>
+        <w:rPr>
+          <w:lang w:val="en-CA"/>
+        </w:rPr>
+      </w:pPr>
+      <w:r>
+        <w:rPr>
+          <w:lang w:val="en-CA"/>
+        </w:rPr>
+        <w:t>Fl</w:t>
+      </w:r>
+      <w:r>
+        <w:rPr>
+          <w:lang w:val="en-CA"/>
+        </w:rPr>
+        <w:t>oyd-Warshall(L[0..N-1,0..N-1],Source,Destination):</w:t>
+      </w:r>
+      <w:r>
+        <w:rPr>
+          <w:lang w:val="en-CA"/>
+        </w:rPr>
+        <w:t xml:space="preserve">Chemin[0..N-1,0..N-1] D[0..N-1,0..N-1], </w:t>
+      </w:r>
+      <w:proofErr w:type="spellStart"/>
+      <w:r>
+        <w:rPr>
+          <w:lang w:val="en-CA"/>
+        </w:rPr>
+        <w:t>Chemin</w:t>
+      </w:r>
+      <w:proofErr w:type="spellEnd"/>
+      <w:r>
+        <w:rPr>
+          <w:lang w:val="en-CA"/>
+        </w:rPr>
+        <w:t xml:space="preserve">[0..N-1,0..N-1] </w:t>
+      </w:r>
+    </w:p>
+    <w:p>
+      <w:pPr>
+        <w:pStyle w:val="Pseudo-code"/>
+        <w:ind w:left="708"/>
+      </w:pPr>
+      <w:r>
+        <w:t xml:space="preserve">Pour i = 0 à N-1 </w:t>
+      </w:r>
+    </w:p>
+    <w:p>
+      <w:pPr>
+        <w:pStyle w:val="Pseudo-code"/>
+        <w:ind w:left="1416"/>
+      </w:pPr>
+      <w:r>
+        <w:lastRenderedPageBreak/>
+        <w:t xml:space="preserve">Pour j = 0 à N-1 </w:t>
+      </w:r>
+    </w:p>
+    <w:p>
+      <w:pPr>
+        <w:pStyle w:val="Pseudo-code"/>
+        <w:ind w:left="2124"/>
+        <w:rPr>
+          <w:lang w:val="en-CA"/>
+        </w:rPr>
+      </w:pPr>
+      <w:proofErr w:type="gramStart"/>
+      <w:r>
+        <w:rPr>
+          <w:lang w:val="en-CA"/>
+        </w:rPr>
+        <w:t>D[</w:t>
+      </w:r>
+      <w:proofErr w:type="spellStart"/>
+      <w:proofErr w:type="gramEnd"/>
+      <w:r>
+        <w:rPr>
+          <w:lang w:val="en-CA"/>
+        </w:rPr>
+        <w:t>i,j</w:t>
+      </w:r>
+      <w:proofErr w:type="spellEnd"/>
+      <w:r>
+        <w:rPr>
+          <w:lang w:val="en-CA"/>
+        </w:rPr>
+        <w:t>] = L[</w:t>
+      </w:r>
+      <w:proofErr w:type="spellStart"/>
+      <w:r>
+        <w:rPr>
+          <w:lang w:val="en-CA"/>
+        </w:rPr>
+        <w:t>i,j</w:t>
+      </w:r>
+      <w:proofErr w:type="spellEnd"/>
+      <w:r>
+        <w:rPr>
+          <w:lang w:val="en-CA"/>
+        </w:rPr>
+        <w:t>]</w:t>
+      </w:r>
+    </w:p>
+    <w:p>
+      <w:pPr>
+        <w:pStyle w:val="Pseudo-code"/>
+        <w:ind w:left="2124"/>
+        <w:rPr>
+          <w:lang w:val="en-CA"/>
+        </w:rPr>
+      </w:pPr>
+      <w:proofErr w:type="spellStart"/>
+      <w:proofErr w:type="gramStart"/>
+      <w:r>
+        <w:rPr>
+          <w:lang w:val="en-CA"/>
+        </w:rPr>
+        <w:t>Chemin</w:t>
+      </w:r>
+      <w:proofErr w:type="spellEnd"/>
+      <w:r>
+        <w:rPr>
+          <w:lang w:val="en-CA"/>
+        </w:rPr>
+        <w:t>[</w:t>
+      </w:r>
+      <w:proofErr w:type="spellStart"/>
+      <w:proofErr w:type="gramEnd"/>
+      <w:r>
+        <w:rPr>
+          <w:lang w:val="en-CA"/>
+        </w:rPr>
+        <w:t>i,j</w:t>
+      </w:r>
+      <w:proofErr w:type="spellEnd"/>
+      <w:r>
+        <w:rPr>
+          <w:lang w:val="en-CA"/>
+        </w:rPr>
+        <w:t>] = -1</w:t>
+      </w:r>
+    </w:p>
+    <w:p>
+      <w:pPr>
+        <w:pStyle w:val="Pseudo-code"/>
+        <w:ind w:left="708"/>
+      </w:pPr>
+      <w:r>
+        <w:t xml:space="preserve">Pour k = 0 à N-1 </w:t>
+      </w:r>
+    </w:p>
+    <w:p>
+      <w:pPr>
+        <w:pStyle w:val="Pseudo-code"/>
+        <w:ind w:left="708" w:firstLine="708"/>
+      </w:pPr>
+      <w:r>
+        <w:t xml:space="preserve">Pour i = 0 à N-1 </w:t>
+      </w:r>
+    </w:p>
+    <w:p>
+      <w:pPr>
+        <w:pStyle w:val="Pseudo-code"/>
+        <w:ind w:left="1416" w:firstLine="708"/>
+      </w:pPr>
+      <w:r>
+        <w:t xml:space="preserve">Pour j = 0 à N-1 </w:t>
+      </w:r>
+    </w:p>
+    <w:p>
+      <w:pPr>
+        <w:pStyle w:val="Pseudo-code"/>
+        <w:ind w:left="2124" w:firstLine="708"/>
+      </w:pPr>
+      <w:r>
+        <w:t>Si (</w:t>
+      </w:r>
+      <w:proofErr w:type="gramStart"/>
+      <w:r>
+        <w:t>D[</w:t>
+      </w:r>
+      <w:proofErr w:type="spellStart"/>
+      <w:proofErr w:type="gramEnd"/>
+      <w:r>
+        <w:t>i,j</w:t>
+      </w:r>
+      <w:proofErr w:type="spellEnd"/>
+      <w:r>
+        <w:t>] &gt; D[</w:t>
+      </w:r>
+      <w:proofErr w:type="spellStart"/>
+      <w:r>
+        <w:t>i,k</w:t>
+      </w:r>
+      <w:proofErr w:type="spellEnd"/>
+      <w:r>
+        <w:t>]+D[</w:t>
+      </w:r>
+      <w:proofErr w:type="spellStart"/>
+      <w:r>
+        <w:t>k,j</w:t>
+      </w:r>
+      <w:proofErr w:type="spellEnd"/>
+      <w:r>
+        <w:t xml:space="preserve">]) </w:t>
+      </w:r>
+    </w:p>
+    <w:p>
+      <w:pPr>
+        <w:pStyle w:val="Pseudo-code"/>
+        <w:ind w:left="3540"/>
+        <w:rPr>
+          <w:lang w:val="en-CA"/>
+        </w:rPr>
+      </w:pPr>
+      <w:proofErr w:type="gramStart"/>
+      <w:r>
+        <w:rPr>
+          <w:lang w:val="en-CA"/>
+        </w:rPr>
+        <w:t>D[</w:t>
+      </w:r>
+      <w:proofErr w:type="spellStart"/>
+      <w:proofErr w:type="gramEnd"/>
+      <w:r>
+        <w:rPr>
+          <w:lang w:val="en-CA"/>
+        </w:rPr>
+        <w:t>i,j</w:t>
+      </w:r>
+      <w:proofErr w:type="spellEnd"/>
+      <w:r>
+        <w:rPr>
+          <w:lang w:val="en-CA"/>
+        </w:rPr>
+        <w:t>] = D[</w:t>
+      </w:r>
+      <w:proofErr w:type="spellStart"/>
+      <w:r>
+        <w:rPr>
+          <w:lang w:val="en-CA"/>
+        </w:rPr>
+        <w:t>i,k</w:t>
+      </w:r>
+      <w:proofErr w:type="spellEnd"/>
+      <w:r>
+        <w:rPr>
+          <w:lang w:val="en-CA"/>
+        </w:rPr>
+        <w:t>]+D[</w:t>
+      </w:r>
+      <w:proofErr w:type="spellStart"/>
+      <w:r>
+        <w:rPr>
+          <w:lang w:val="en-CA"/>
+        </w:rPr>
+        <w:t>k,j</w:t>
+      </w:r>
+      <w:proofErr w:type="spellEnd"/>
+      <w:r>
+        <w:rPr>
+          <w:lang w:val="en-CA"/>
+        </w:rPr>
+        <w:t xml:space="preserve">] </w:t>
+      </w:r>
+    </w:p>
+    <w:p>
+      <w:pPr>
+        <w:pStyle w:val="Pseudo-code"/>
+        <w:ind w:left="3540"/>
+        <w:rPr>
+          <w:lang w:val="en-CA"/>
+        </w:rPr>
+      </w:pPr>
+      <w:proofErr w:type="spellStart"/>
+      <w:proofErr w:type="gramStart"/>
+      <w:r>
+        <w:rPr>
+          <w:lang w:val="en-CA"/>
+        </w:rPr>
+        <w:t>Chemin</w:t>
+      </w:r>
+      <w:proofErr w:type="spellEnd"/>
+      <w:r>
+        <w:rPr>
+          <w:lang w:val="en-CA"/>
+        </w:rPr>
+        <w:t>[</w:t>
+      </w:r>
+      <w:proofErr w:type="spellStart"/>
+      <w:proofErr w:type="gramEnd"/>
+      <w:r>
+        <w:rPr>
+          <w:lang w:val="en-CA"/>
+        </w:rPr>
+        <w:t>i,j</w:t>
+      </w:r>
+      <w:proofErr w:type="spellEnd"/>
+      <w:r>
+        <w:rPr>
+          <w:lang w:val="en-CA"/>
+        </w:rPr>
+        <w:t>] = k</w:t>
+      </w:r>
+    </w:p>
+    <w:p>
+      <w:pPr>
+        <w:pStyle w:val="Pseudo-code"/>
+        <w:ind w:left="3540"/>
+        <w:rPr>
+          <w:lang w:val="en-CA"/>
+        </w:rPr>
+      </w:pPr>
+    </w:p>
+    <w:p>
+      <w:r>
+        <w:t xml:space="preserve">Cet algorithme permet de calculer le </w:t>
+      </w:r>
+      <w:proofErr w:type="spellStart"/>
+      <w:r>
+        <w:t>poid</w:t>
+      </w:r>
+      <w:proofErr w:type="spellEnd"/>
+      <w:r>
+        <w:t xml:space="preserve"> minimal entre chaque pair de sommets </w:t>
+      </w:r>
+      <w:r>
+        <w:t>puis lorsque le la destination est atteinte, Il est facile d’évaluer le plus court chemin pour y arriver.</w:t>
+      </w:r>
+    </w:p>
+    <w:p>
+      <w:pPr>
         <w:pStyle w:val="Titre1"/>
       </w:pPr>
       <w:r>
@@ -603,85 +2089,191 @@
         <w:rPr>
           <w:color w:val="FF0000"/>
         </w:rPr>
+        <w:t>conclusions</w:t>
+      </w:r>
+      <w:proofErr w:type="gramEnd"/>
+      <w:r>
+        <w:rPr>
+          <w:color w:val="FF0000"/>
+        </w:rPr>
+        <w:t xml:space="preserve"> de l’analyse.</w:t>
+      </w:r>
+    </w:p>
+    <w:p>
+      <w:pPr>
+        <w:pStyle w:val="Titre2"/>
+      </w:pPr>
+      <w:r>
+        <w:t>Profondeur</w:t>
+      </w:r>
+    </w:p>
+    <w:p>
+      <w:r>
+        <w:t>L’algorithme de parcours en profondeur peut ressembler à la recherche séquentielle c’est-à-dire, passer à travers l’entité de l’arbre jusqu’à ce qu’il trouve la destination. Aucune autre logique pour permettre de gagner du temps ou de l’efficacité est utilisé.</w:t>
+      </w:r>
+    </w:p>
+    <w:p>
+      <w:pPr>
+        <w:pStyle w:val="Titre2"/>
+      </w:pPr>
+      <w:r>
+        <w:t>Largeur</w:t>
+      </w:r>
+    </w:p>
+    <w:p>
+      <w:r>
+        <w:t xml:space="preserve">L’algorithme de parcours en largeur peut être rapide si nous savons que la source et la destination sont relativement </w:t>
+      </w:r>
+      <w:proofErr w:type="gramStart"/>
+      <w:r>
+        <w:t>proche</w:t>
+      </w:r>
+      <w:proofErr w:type="gramEnd"/>
+      <w:r>
+        <w:t xml:space="preserve"> puisque l’algorithme n’aura pas à traverser tout l’arbre avant de la trouver.</w:t>
+      </w:r>
+    </w:p>
+    <w:p>
+      <w:pPr>
+        <w:pStyle w:val="Titre2"/>
+      </w:pPr>
+      <w:r>
+        <w:t>Glouton</w:t>
+      </w:r>
+    </w:p>
+    <w:p>
+      <w:r>
+        <w:t xml:space="preserve">Comme dans la majorité des cas, l’algorithme glouton est un des moins </w:t>
+      </w:r>
+      <w:proofErr w:type="gramStart"/>
+      <w:r>
+        <w:t>performant</w:t>
+      </w:r>
+      <w:proofErr w:type="gramEnd"/>
+    </w:p>
+    <w:p>
+      <w:pPr>
+        <w:pStyle w:val="Titre2"/>
+      </w:pPr>
+      <w:proofErr w:type="spellStart"/>
+      <w:r>
+        <w:t>Dijkstra</w:t>
+      </w:r>
+      <w:proofErr w:type="spellEnd"/>
+    </w:p>
+    <w:p>
+      <w:pPr>
+        <w:pStyle w:val="Titre2"/>
+      </w:pPr>
+      <w:r>
+        <w:t>Floyd-</w:t>
+      </w:r>
+      <w:proofErr w:type="spellStart"/>
+      <w:r>
+        <w:t>Warshall</w:t>
+      </w:r>
+      <w:proofErr w:type="spellEnd"/>
+    </w:p>
+    <w:p>
+      <w:pPr>
+        <w:pStyle w:val="Titre1"/>
+      </w:pPr>
+      <w:r>
+        <w:t>Conclusion</w:t>
+      </w:r>
+    </w:p>
+    <w:p>
+      <w:pPr>
+        <w:rPr>
+          <w:color w:val="FF0000"/>
+        </w:rPr>
+      </w:pPr>
+      <w:r>
+        <w:rPr>
+          <w:color w:val="FF0000"/>
+        </w:rPr>
+        <w:t xml:space="preserve">Cette section établit des conclusions quant à l’atteinte des objectifs de départ. Il faut se </w:t>
+      </w:r>
+    </w:p>
+    <w:p>
+      <w:pPr>
+        <w:rPr>
+          <w:color w:val="FF0000"/>
+        </w:rPr>
+      </w:pPr>
+      <w:proofErr w:type="gramStart"/>
+      <w:r>
+        <w:rPr>
+          <w:color w:val="FF0000"/>
+        </w:rPr>
+        <w:t>focaliser</w:t>
+      </w:r>
+      <w:proofErr w:type="gramEnd"/>
+      <w:r>
+        <w:rPr>
+          <w:color w:val="FF0000"/>
+        </w:rPr>
+        <w:t xml:space="preserve"> particulièrement sur les avantages et inconvénients de chaque algorithme et leur </w:t>
+      </w:r>
+    </w:p>
+    <w:p>
+      <w:pPr>
+        <w:rPr>
+          <w:color w:val="FF0000"/>
+        </w:rPr>
+      </w:pPr>
+      <w:proofErr w:type="gramStart"/>
+      <w:r>
+        <w:rPr>
+          <w:color w:val="FF0000"/>
+        </w:rPr>
+        <w:t>utilité</w:t>
+      </w:r>
+      <w:proofErr w:type="gramEnd"/>
+      <w:r>
+        <w:rPr>
+          <w:color w:val="FF0000"/>
+        </w:rPr>
+        <w:t xml:space="preserve"> dans différents cas de figure.</w:t>
+      </w:r>
+    </w:p>
+    <w:p>
+      <w:pPr>
+        <w:rPr>
+          <w:color w:val="FF0000"/>
+        </w:rPr>
+      </w:pPr>
+    </w:p>
+    <w:p>
+      <w:r>
+        <w:t>Ce laboratoire à traité d’algorithmes de plus court chemin en utilisant des graphes pondérés, non-pondérés autant qu’orienté ou non-orienté.</w:t>
+      </w:r>
+      <w:r>
+        <w:t xml:space="preserve"> Cinq algorithmes ont été implémentés, testés et analyser : Parcours en profondeur, Parcours en largeur, Algorithme glouton, </w:t>
+      </w:r>
+      <w:proofErr w:type="spellStart"/>
+      <w:r>
+        <w:t>Dijkstra</w:t>
+      </w:r>
+      <w:proofErr w:type="spellEnd"/>
+      <w:r>
+        <w:t xml:space="preserve"> ainsi que Floyd-</w:t>
+      </w:r>
+      <w:proofErr w:type="spellStart"/>
+      <w:r>
+        <w:t>Warshall</w:t>
+      </w:r>
+      <w:proofErr w:type="spellEnd"/>
+      <w:r>
+        <w:t>.</w:t>
+      </w:r>
+    </w:p>
+    <w:p>
+      <w:pPr>
+        <w:pStyle w:val="Titre1"/>
+      </w:pPr>
+      <w:r>
         <w:lastRenderedPageBreak/>
-        <w:t>conclusions</w:t>
-      </w:r>
-      <w:proofErr w:type="gramEnd"/>
-      <w:r>
-        <w:rPr>
-          <w:color w:val="FF0000"/>
-        </w:rPr>
-        <w:t xml:space="preserve"> de l’analyse.</w:t>
-      </w:r>
-    </w:p>
-    <w:p>
-      <w:pPr>
-        <w:pStyle w:val="Titre1"/>
-      </w:pPr>
-      <w:r>
-        <w:t>Conclusion</w:t>
-      </w:r>
-    </w:p>
-    <w:p>
-      <w:pPr>
-        <w:rPr>
-          <w:color w:val="FF0000"/>
-        </w:rPr>
-      </w:pPr>
-      <w:r>
-        <w:rPr>
-          <w:color w:val="FF0000"/>
-        </w:rPr>
-        <w:t xml:space="preserve">Cette section établit des conclusions quant à l’atteinte des objectifs de départ. Il faut se </w:t>
-      </w:r>
-    </w:p>
-    <w:p>
-      <w:pPr>
-        <w:rPr>
-          <w:color w:val="FF0000"/>
-        </w:rPr>
-      </w:pPr>
-      <w:proofErr w:type="gramStart"/>
-      <w:r>
-        <w:rPr>
-          <w:color w:val="FF0000"/>
-        </w:rPr>
-        <w:t>focaliser</w:t>
-      </w:r>
-      <w:proofErr w:type="gramEnd"/>
-      <w:r>
-        <w:rPr>
-          <w:color w:val="FF0000"/>
-        </w:rPr>
-        <w:t xml:space="preserve"> particulièrement sur les avantages et inconvénients de chaque algorithme et leur </w:t>
-      </w:r>
-    </w:p>
-    <w:p>
-      <w:pPr>
-        <w:rPr>
-          <w:color w:val="FF0000"/>
-        </w:rPr>
-      </w:pPr>
-      <w:proofErr w:type="gramStart"/>
-      <w:r>
-        <w:rPr>
-          <w:color w:val="FF0000"/>
-        </w:rPr>
-        <w:t>utilité</w:t>
-      </w:r>
-      <w:proofErr w:type="gramEnd"/>
-      <w:r>
-        <w:rPr>
-          <w:color w:val="FF0000"/>
-        </w:rPr>
-        <w:t xml:space="preserve"> dans différents cas de figure.</w:t>
-      </w:r>
-    </w:p>
-    <w:p>
-      <w:pPr>
-        <w:pStyle w:val="Titre1"/>
-      </w:pPr>
-      <w:r>
         <w:t>Références</w:t>
       </w:r>
     </w:p>
@@ -929,6 +2521,30 @@
       <w:szCs w:val="28"/>
     </w:rPr>
   </w:style>
+  <w:style w:type="paragraph" w:styleId="Titre2">
+    <w:name w:val="heading 2"/>
+    <w:basedOn w:val="Normal"/>
+    <w:next w:val="Normal"/>
+    <w:link w:val="Titre2Car"/>
+    <w:uiPriority w:val="9"/>
+    <w:unhideWhenUsed/>
+    <w:qFormat/>
+    <w:rsid w:val="000A2509"/>
+    <w:pPr>
+      <w:keepNext/>
+      <w:keepLines/>
+      <w:spacing w:before="200"/>
+      <w:outlineLvl w:val="1"/>
+    </w:pPr>
+    <w:rPr>
+      <w:rFonts w:asciiTheme="majorHAnsi" w:eastAsiaTheme="majorEastAsia" w:hAnsiTheme="majorHAnsi" w:cstheme="majorBidi"/>
+      <w:b/>
+      <w:bCs/>
+      <w:color w:val="4F81BD" w:themeColor="accent1"/>
+      <w:sz w:val="26"/>
+      <w:szCs w:val="26"/>
+    </w:rPr>
+  </w:style>
   <w:style w:type="character" w:default="1" w:styleId="Policepardfaut">
     <w:name w:val="Default Paragraph Font"/>
     <w:uiPriority w:val="1"/>
@@ -1000,6 +2616,32 @@
       <w:color w:val="365F91" w:themeColor="accent1" w:themeShade="BF"/>
       <w:sz w:val="28"/>
       <w:szCs w:val="28"/>
+    </w:rPr>
+  </w:style>
+  <w:style w:type="character" w:customStyle="1" w:styleId="Titre2Car">
+    <w:name w:val="Titre 2 Car"/>
+    <w:basedOn w:val="Policepardfaut"/>
+    <w:link w:val="Titre2"/>
+    <w:uiPriority w:val="9"/>
+    <w:rsid w:val="000A2509"/>
+    <w:rPr>
+      <w:rFonts w:asciiTheme="majorHAnsi" w:eastAsiaTheme="majorEastAsia" w:hAnsiTheme="majorHAnsi" w:cstheme="majorBidi"/>
+      <w:b/>
+      <w:bCs/>
+      <w:color w:val="4F81BD" w:themeColor="accent1"/>
+      <w:sz w:val="26"/>
+      <w:szCs w:val="26"/>
+    </w:rPr>
+  </w:style>
+  <w:style w:type="paragraph" w:customStyle="1" w:styleId="Pseudo-code">
+    <w:name w:val="Pseudo-code"/>
+    <w:basedOn w:val="Normal"/>
+    <w:qFormat/>
+    <w:rsid w:val="00DB7405"/>
+    <w:rPr>
+      <w:rFonts w:ascii="Courier New" w:hAnsi="Courier New" w:cs="Courier New"/>
+      <w:sz w:val="18"/>
+      <w:szCs w:val="18"/>
     </w:rPr>
   </w:style>
 </w:styles>

</xml_diff>